<commit_message>
redux, effect ad axios code upload
</commit_message>
<xml_diff>
--- a/diagrams/redux.docx
+++ b/diagrams/redux.docx
@@ -3,6 +3,685 @@
 <w:document xmlns:wpc="http://schemas.microsoft.com/office/word/2010/wordprocessingCanvas" xmlns:cx="http://schemas.microsoft.com/office/drawing/2014/chartex" xmlns:cx1="http://schemas.microsoft.com/office/drawing/2015/9/8/chartex" xmlns:cx2="http://schemas.microsoft.com/office/drawing/2015/10/21/chartex" xmlns:cx3="http://schemas.microsoft.com/office/drawing/2016/5/9/chartex" xmlns:cx4="http://schemas.microsoft.com/office/drawing/2016/5/10/chartex" xmlns:cx5="http://schemas.microsoft.com/office/drawing/2016/5/11/chartex" xmlns:cx6="http://schemas.microsoft.com/office/drawing/2016/5/12/chartex" xmlns:cx7="http://schemas.microsoft.com/office/drawing/2016/5/13/chartex" xmlns:cx8="http://schemas.microsoft.com/office/drawing/2016/5/14/chartex" xmlns:mc="http://schemas.openxmlformats.org/markup-compatibility/2006" xmlns:aink="http://schemas.microsoft.com/office/drawing/2016/ink" xmlns:am3d="http://schemas.microsoft.com/office/drawing/2017/model3d" xmlns:o="urn:schemas-microsoft-com:office:office" xmlns:r="http://schemas.openxmlformats.org/officeDocument/2006/relationships" xmlns:m="http://schemas.openxmlformats.org/officeDocument/2006/math" xmlns:v="urn:schemas-microsoft-com:vml" xmlns:wp14="http://schemas.microsoft.com/office/word/2010/wordprocessingDrawing" xmlns:wp="http://schemas.openxmlformats.org/drawingml/2006/wordprocessingDrawing" xmlns:w10="urn:schemas-microsoft-com:office:word" xmlns:w="http://schemas.openxmlformats.org/wordprocessingml/2006/main" xmlns:w14="http://schemas.microsoft.com/office/word/2010/wordml" xmlns:w15="http://schemas.microsoft.com/office/word/2012/wordml" xmlns:w16cid="http://schemas.microsoft.com/office/word/2016/wordml/cid" xmlns:w16se="http://schemas.microsoft.com/office/word/2015/wordml/symex" xmlns:wpg="http://schemas.microsoft.com/office/word/2010/wordprocessingGroup" xmlns:wpi="http://schemas.microsoft.com/office/word/2010/wordprocessingInk" xmlns:wne="http://schemas.microsoft.com/office/word/2006/wordml" xmlns:wps="http://schemas.microsoft.com/office/word/2010/wordprocessingShape" mc:Ignorable="w14 w15 w16se w16cid wp14">
   <w:body>
     <w:p>
+      <w:bookmarkStart w:id="0" w:name="_GoBack"/>
+      <w:bookmarkEnd w:id="0"/>
+      <w:r>
+        <w:rPr>
+          <w:noProof/>
+        </w:rPr>
+        <mc:AlternateContent>
+          <mc:Choice Requires="wps">
+            <w:drawing>
+              <wp:anchor distT="0" distB="0" distL="114300" distR="114300" simplePos="0" relativeHeight="251705344" behindDoc="0" locked="0" layoutInCell="1" allowOverlap="1" wp14:anchorId="6051355F" wp14:editId="5D93F4F6">
+                <wp:simplePos x="0" y="0"/>
+                <wp:positionH relativeFrom="column">
+                  <wp:posOffset>4963160</wp:posOffset>
+                </wp:positionH>
+                <wp:positionV relativeFrom="paragraph">
+                  <wp:posOffset>-198120</wp:posOffset>
+                </wp:positionV>
+                <wp:extent cx="1285240" cy="2204720"/>
+                <wp:effectExtent l="0" t="0" r="10160" b="24130"/>
+                <wp:wrapNone/>
+                <wp:docPr id="38" name="Rectangle 38"/>
+                <wp:cNvGraphicFramePr/>
+                <a:graphic xmlns:a="http://schemas.openxmlformats.org/drawingml/2006/main">
+                  <a:graphicData uri="http://schemas.microsoft.com/office/word/2010/wordprocessingShape">
+                    <wps:wsp>
+                      <wps:cNvSpPr/>
+                      <wps:spPr>
+                        <a:xfrm>
+                          <a:off x="0" y="0"/>
+                          <a:ext cx="1285240" cy="2204720"/>
+                        </a:xfrm>
+                        <a:prstGeom prst="rect">
+                          <a:avLst/>
+                        </a:prstGeom>
+                        <a:noFill/>
+                        <a:ln>
+                          <a:solidFill>
+                            <a:schemeClr val="tx1"/>
+                          </a:solidFill>
+                        </a:ln>
+                      </wps:spPr>
+                      <wps:style>
+                        <a:lnRef idx="2">
+                          <a:schemeClr val="accent1">
+                            <a:shade val="50000"/>
+                          </a:schemeClr>
+                        </a:lnRef>
+                        <a:fillRef idx="1">
+                          <a:schemeClr val="accent1"/>
+                        </a:fillRef>
+                        <a:effectRef idx="0">
+                          <a:schemeClr val="accent1"/>
+                        </a:effectRef>
+                        <a:fontRef idx="minor">
+                          <a:schemeClr val="lt1"/>
+                        </a:fontRef>
+                      </wps:style>
+                      <wps:bodyPr rot="0" spcFirstLastPara="0" vertOverflow="overflow" horzOverflow="overflow" vert="horz" wrap="square" lIns="91440" tIns="45720" rIns="91440" bIns="45720" numCol="1" spcCol="0" rtlCol="0" fromWordArt="0" anchor="ctr" anchorCtr="0" forceAA="0" compatLnSpc="1">
+                        <a:prstTxWarp prst="textNoShape">
+                          <a:avLst/>
+                        </a:prstTxWarp>
+                        <a:noAutofit/>
+                      </wps:bodyPr>
+                    </wps:wsp>
+                  </a:graphicData>
+                </a:graphic>
+              </wp:anchor>
+            </w:drawing>
+          </mc:Choice>
+          <mc:Fallback>
+            <w:pict>
+              <v:rect w14:anchorId="06AD9E80" id="Rectangle 38" o:spid="_x0000_s1026" style="position:absolute;margin-left:390.8pt;margin-top:-15.6pt;width:101.2pt;height:173.6pt;z-index:251705344;visibility:visible;mso-wrap-style:square;mso-wrap-distance-left:9pt;mso-wrap-distance-top:0;mso-wrap-distance-right:9pt;mso-wrap-distance-bottom:0;mso-position-horizontal:absolute;mso-position-horizontal-relative:text;mso-position-vertical:absolute;mso-position-vertical-relative:text;v-text-anchor:middle" o:gfxdata="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" filled="f" strokecolor="black [3213]" strokeweight="1pt"/>
+            </w:pict>
+          </mc:Fallback>
+        </mc:AlternateContent>
+      </w:r>
+      <w:r>
+        <w:rPr>
+          <w:noProof/>
+        </w:rPr>
+        <mc:AlternateContent>
+          <mc:Choice Requires="wps">
+            <w:drawing>
+              <wp:anchor distT="0" distB="0" distL="114300" distR="114300" simplePos="0" relativeHeight="251704320" behindDoc="0" locked="0" layoutInCell="1" allowOverlap="1" wp14:anchorId="37342DA3" wp14:editId="4962A2A3">
+                <wp:simplePos x="0" y="0"/>
+                <wp:positionH relativeFrom="column">
+                  <wp:posOffset>594360</wp:posOffset>
+                </wp:positionH>
+                <wp:positionV relativeFrom="paragraph">
+                  <wp:posOffset>-304800</wp:posOffset>
+                </wp:positionV>
+                <wp:extent cx="0" cy="335280"/>
+                <wp:effectExtent l="76200" t="0" r="76200" b="64770"/>
+                <wp:wrapNone/>
+                <wp:docPr id="37" name="Straight Arrow Connector 37"/>
+                <wp:cNvGraphicFramePr/>
+                <a:graphic xmlns:a="http://schemas.openxmlformats.org/drawingml/2006/main">
+                  <a:graphicData uri="http://schemas.microsoft.com/office/word/2010/wordprocessingShape">
+                    <wps:wsp>
+                      <wps:cNvCnPr/>
+                      <wps:spPr>
+                        <a:xfrm>
+                          <a:off x="0" y="0"/>
+                          <a:ext cx="0" cy="335280"/>
+                        </a:xfrm>
+                        <a:prstGeom prst="straightConnector1">
+                          <a:avLst/>
+                        </a:prstGeom>
+                        <a:ln>
+                          <a:solidFill>
+                            <a:schemeClr val="tx1"/>
+                          </a:solidFill>
+                          <a:tailEnd type="triangle"/>
+                        </a:ln>
+                      </wps:spPr>
+                      <wps:style>
+                        <a:lnRef idx="1">
+                          <a:schemeClr val="accent1"/>
+                        </a:lnRef>
+                        <a:fillRef idx="0">
+                          <a:schemeClr val="accent1"/>
+                        </a:fillRef>
+                        <a:effectRef idx="0">
+                          <a:schemeClr val="accent1"/>
+                        </a:effectRef>
+                        <a:fontRef idx="minor">
+                          <a:schemeClr val="tx1"/>
+                        </a:fontRef>
+                      </wps:style>
+                      <wps:bodyPr/>
+                    </wps:wsp>
+                  </a:graphicData>
+                </a:graphic>
+              </wp:anchor>
+            </w:drawing>
+          </mc:Choice>
+          <mc:Fallback>
+            <w:pict>
+              <v:shapetype w14:anchorId="7A7F4FAE" id="_x0000_t32" coordsize="21600,21600" o:spt="32" o:oned="t" path="m,l21600,21600e" filled="f">
+                <v:path arrowok="t" fillok="f" o:connecttype="none"/>
+                <o:lock v:ext="edit" shapetype="t"/>
+              </v:shapetype>
+              <v:shape id="Straight Arrow Connector 37" o:spid="_x0000_s1026" type="#_x0000_t32" style="position:absolute;margin-left:46.8pt;margin-top:-24pt;width:0;height:26.4pt;z-index:251704320;visibility:visible;mso-wrap-style:square;mso-wrap-distance-left:9pt;mso-wrap-distance-top:0;mso-wrap-distance-right:9pt;mso-wrap-distance-bottom:0;mso-position-horizontal:absolute;mso-position-horizontal-relative:text;mso-position-vertical:absolute;mso-position-vertical-relative:text" o:gfxdata="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" strokecolor="black [3213]" strokeweight=".5pt">
+                <v:stroke endarrow="block" joinstyle="miter"/>
+              </v:shape>
+            </w:pict>
+          </mc:Fallback>
+        </mc:AlternateContent>
+      </w:r>
+      <w:r>
+        <w:rPr>
+          <w:noProof/>
+        </w:rPr>
+        <mc:AlternateContent>
+          <mc:Choice Requires="wps">
+            <w:drawing>
+              <wp:anchor distT="0" distB="0" distL="114300" distR="114300" simplePos="0" relativeHeight="251703296" behindDoc="0" locked="0" layoutInCell="1" allowOverlap="1" wp14:anchorId="7FDF9242" wp14:editId="48C5A3E9">
+                <wp:simplePos x="0" y="0"/>
+                <wp:positionH relativeFrom="column">
+                  <wp:posOffset>1432560</wp:posOffset>
+                </wp:positionH>
+                <wp:positionV relativeFrom="paragraph">
+                  <wp:posOffset>-812800</wp:posOffset>
+                </wp:positionV>
+                <wp:extent cx="1005840" cy="279400"/>
+                <wp:effectExtent l="0" t="0" r="22860" b="25400"/>
+                <wp:wrapNone/>
+                <wp:docPr id="36" name="Text Box 36"/>
+                <wp:cNvGraphicFramePr/>
+                <a:graphic xmlns:a="http://schemas.openxmlformats.org/drawingml/2006/main">
+                  <a:graphicData uri="http://schemas.microsoft.com/office/word/2010/wordprocessingShape">
+                    <wps:wsp>
+                      <wps:cNvSpPr txBox="1"/>
+                      <wps:spPr>
+                        <a:xfrm>
+                          <a:off x="0" y="0"/>
+                          <a:ext cx="1005840" cy="279400"/>
+                        </a:xfrm>
+                        <a:prstGeom prst="rect">
+                          <a:avLst/>
+                        </a:prstGeom>
+                        <a:solidFill>
+                          <a:schemeClr val="lt1"/>
+                        </a:solidFill>
+                        <a:ln w="6350">
+                          <a:solidFill>
+                            <a:prstClr val="black"/>
+                          </a:solidFill>
+                        </a:ln>
+                      </wps:spPr>
+                      <wps:txbx>
+                        <w:txbxContent>
+                          <w:p>
+                            <w:proofErr w:type="spellStart"/>
+                            <w:r>
+                              <w:t>failied</w:t>
+                            </w:r>
+                            <w:proofErr w:type="spellEnd"/>
+                          </w:p>
+                        </w:txbxContent>
+                      </wps:txbx>
+                      <wps:bodyPr rot="0" spcFirstLastPara="0" vertOverflow="overflow" horzOverflow="overflow" vert="horz" wrap="square" lIns="91440" tIns="45720" rIns="91440" bIns="45720" numCol="1" spcCol="0" rtlCol="0" fromWordArt="0" anchor="t" anchorCtr="0" forceAA="0" compatLnSpc="1">
+                        <a:prstTxWarp prst="textNoShape">
+                          <a:avLst/>
+                        </a:prstTxWarp>
+                        <a:noAutofit/>
+                      </wps:bodyPr>
+                    </wps:wsp>
+                  </a:graphicData>
+                </a:graphic>
+              </wp:anchor>
+            </w:drawing>
+          </mc:Choice>
+          <mc:Fallback>
+            <w:pict>
+              <v:shapetype w14:anchorId="7FDF9242" id="_x0000_t202" coordsize="21600,21600" o:spt="202" path="m,l,21600r21600,l21600,xe">
+                <v:stroke joinstyle="miter"/>
+                <v:path gradientshapeok="t" o:connecttype="rect"/>
+              </v:shapetype>
+              <v:shape id="Text Box 36" o:spid="_x0000_s1026" type="#_x0000_t202" style="position:absolute;margin-left:112.8pt;margin-top:-64pt;width:79.2pt;height:22pt;z-index:251703296;visibility:visible;mso-wrap-style:square;mso-wrap-distance-left:9pt;mso-wrap-distance-top:0;mso-wrap-distance-right:9pt;mso-wrap-distance-bottom:0;mso-position-horizontal:absolute;mso-position-horizontal-relative:text;mso-position-vertical:absolute;mso-position-vertical-relative:text;v-text-anchor:top" o:gfxdata="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" fillcolor="white [3201]" strokeweight=".5pt">
+                <v:textbox>
+                  <w:txbxContent>
+                    <w:p>
+                      <w:proofErr w:type="spellStart"/>
+                      <w:r>
+                        <w:t>failied</w:t>
+                      </w:r>
+                      <w:proofErr w:type="spellEnd"/>
+                    </w:p>
+                  </w:txbxContent>
+                </v:textbox>
+              </v:shape>
+            </w:pict>
+          </mc:Fallback>
+        </mc:AlternateContent>
+      </w:r>
+      <w:r>
+        <w:rPr>
+          <w:noProof/>
+        </w:rPr>
+        <mc:AlternateContent>
+          <mc:Choice Requires="wps">
+            <w:drawing>
+              <wp:anchor distT="0" distB="0" distL="114300" distR="114300" simplePos="0" relativeHeight="251701248" behindDoc="0" locked="0" layoutInCell="1" allowOverlap="1" wp14:anchorId="09248D57" wp14:editId="7B4D026E">
+                <wp:simplePos x="0" y="0"/>
+                <wp:positionH relativeFrom="column">
+                  <wp:posOffset>2341880</wp:posOffset>
+                </wp:positionH>
+                <wp:positionV relativeFrom="paragraph">
+                  <wp:posOffset>-508000</wp:posOffset>
+                </wp:positionV>
+                <wp:extent cx="1005840" cy="279400"/>
+                <wp:effectExtent l="0" t="0" r="22860" b="25400"/>
+                <wp:wrapNone/>
+                <wp:docPr id="35" name="Text Box 35"/>
+                <wp:cNvGraphicFramePr/>
+                <a:graphic xmlns:a="http://schemas.openxmlformats.org/drawingml/2006/main">
+                  <a:graphicData uri="http://schemas.microsoft.com/office/word/2010/wordprocessingShape">
+                    <wps:wsp>
+                      <wps:cNvSpPr txBox="1"/>
+                      <wps:spPr>
+                        <a:xfrm>
+                          <a:off x="0" y="0"/>
+                          <a:ext cx="1005840" cy="279400"/>
+                        </a:xfrm>
+                        <a:prstGeom prst="rect">
+                          <a:avLst/>
+                        </a:prstGeom>
+                        <a:solidFill>
+                          <a:schemeClr val="lt1"/>
+                        </a:solidFill>
+                        <a:ln w="6350">
+                          <a:solidFill>
+                            <a:prstClr val="black"/>
+                          </a:solidFill>
+                        </a:ln>
+                      </wps:spPr>
+                      <wps:txbx>
+                        <w:txbxContent>
+                          <w:p>
+                            <w:r>
+                              <w:t>success</w:t>
+                            </w:r>
+                          </w:p>
+                        </w:txbxContent>
+                      </wps:txbx>
+                      <wps:bodyPr rot="0" spcFirstLastPara="0" vertOverflow="overflow" horzOverflow="overflow" vert="horz" wrap="square" lIns="91440" tIns="45720" rIns="91440" bIns="45720" numCol="1" spcCol="0" rtlCol="0" fromWordArt="0" anchor="t" anchorCtr="0" forceAA="0" compatLnSpc="1">
+                        <a:prstTxWarp prst="textNoShape">
+                          <a:avLst/>
+                        </a:prstTxWarp>
+                        <a:noAutofit/>
+                      </wps:bodyPr>
+                    </wps:wsp>
+                  </a:graphicData>
+                </a:graphic>
+              </wp:anchor>
+            </w:drawing>
+          </mc:Choice>
+          <mc:Fallback>
+            <w:pict>
+              <v:shape w14:anchorId="09248D57" id="Text Box 35" o:spid="_x0000_s1027" type="#_x0000_t202" style="position:absolute;margin-left:184.4pt;margin-top:-40pt;width:79.2pt;height:22pt;z-index:251701248;visibility:visible;mso-wrap-style:square;mso-wrap-distance-left:9pt;mso-wrap-distance-top:0;mso-wrap-distance-right:9pt;mso-wrap-distance-bottom:0;mso-position-horizontal:absolute;mso-position-horizontal-relative:text;mso-position-vertical:absolute;mso-position-vertical-relative:text;v-text-anchor:top" o:gfxdata="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" fillcolor="white [3201]" strokeweight=".5pt">
+                <v:textbox>
+                  <w:txbxContent>
+                    <w:p>
+                      <w:r>
+                        <w:t>success</w:t>
+                      </w:r>
+                    </w:p>
+                  </w:txbxContent>
+                </v:textbox>
+              </v:shape>
+            </w:pict>
+          </mc:Fallback>
+        </mc:AlternateContent>
+      </w:r>
+      <w:r>
+        <w:rPr>
+          <w:noProof/>
+        </w:rPr>
+        <mc:AlternateContent>
+          <mc:Choice Requires="wps">
+            <w:drawing>
+              <wp:anchor distT="0" distB="0" distL="114300" distR="114300" simplePos="0" relativeHeight="251700224" behindDoc="0" locked="0" layoutInCell="1" allowOverlap="1" wp14:anchorId="148D5547" wp14:editId="146B5FCC">
+                <wp:simplePos x="0" y="0"/>
+                <wp:positionH relativeFrom="column">
+                  <wp:posOffset>1457960</wp:posOffset>
+                </wp:positionH>
+                <wp:positionV relativeFrom="paragraph">
+                  <wp:posOffset>-421640</wp:posOffset>
+                </wp:positionV>
+                <wp:extent cx="645160" cy="238760"/>
+                <wp:effectExtent l="0" t="0" r="21590" b="27940"/>
+                <wp:wrapNone/>
+                <wp:docPr id="34" name="Text Box 34"/>
+                <wp:cNvGraphicFramePr/>
+                <a:graphic xmlns:a="http://schemas.openxmlformats.org/drawingml/2006/main">
+                  <a:graphicData uri="http://schemas.microsoft.com/office/word/2010/wordprocessingShape">
+                    <wps:wsp>
+                      <wps:cNvSpPr txBox="1"/>
+                      <wps:spPr>
+                        <a:xfrm>
+                          <a:off x="0" y="0"/>
+                          <a:ext cx="645160" cy="238760"/>
+                        </a:xfrm>
+                        <a:prstGeom prst="rect">
+                          <a:avLst/>
+                        </a:prstGeom>
+                        <a:solidFill>
+                          <a:schemeClr val="lt1"/>
+                        </a:solidFill>
+                        <a:ln w="6350">
+                          <a:solidFill>
+                            <a:prstClr val="black"/>
+                          </a:solidFill>
+                        </a:ln>
+                      </wps:spPr>
+                      <wps:txbx>
+                        <w:txbxContent>
+                          <w:p>
+                            <w:r>
+                              <w:t>initiate</w:t>
+                            </w:r>
+                          </w:p>
+                        </w:txbxContent>
+                      </wps:txbx>
+                      <wps:bodyPr rot="0" spcFirstLastPara="0" vertOverflow="overflow" horzOverflow="overflow" vert="horz" wrap="square" lIns="91440" tIns="45720" rIns="91440" bIns="45720" numCol="1" spcCol="0" rtlCol="0" fromWordArt="0" anchor="t" anchorCtr="0" forceAA="0" compatLnSpc="1">
+                        <a:prstTxWarp prst="textNoShape">
+                          <a:avLst/>
+                        </a:prstTxWarp>
+                        <a:noAutofit/>
+                      </wps:bodyPr>
+                    </wps:wsp>
+                  </a:graphicData>
+                </a:graphic>
+                <wp14:sizeRelH relativeFrom="margin">
+                  <wp14:pctWidth>0</wp14:pctWidth>
+                </wp14:sizeRelH>
+              </wp:anchor>
+            </w:drawing>
+          </mc:Choice>
+          <mc:Fallback>
+            <w:pict>
+              <v:shape w14:anchorId="148D5547" id="Text Box 34" o:spid="_x0000_s1028" type="#_x0000_t202" style="position:absolute;margin-left:114.8pt;margin-top:-33.2pt;width:50.8pt;height:18.8pt;z-index:251700224;visibility:visible;mso-wrap-style:square;mso-width-percent:0;mso-wrap-distance-left:9pt;mso-wrap-distance-top:0;mso-wrap-distance-right:9pt;mso-wrap-distance-bottom:0;mso-position-horizontal:absolute;mso-position-horizontal-relative:text;mso-position-vertical:absolute;mso-position-vertical-relative:text;mso-width-percent:0;mso-width-relative:margin;v-text-anchor:top" o:gfxdata="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" fillcolor="white [3201]" strokeweight=".5pt">
+                <v:textbox>
+                  <w:txbxContent>
+                    <w:p>
+                      <w:r>
+                        <w:t>initiate</w:t>
+                      </w:r>
+                    </w:p>
+                  </w:txbxContent>
+                </v:textbox>
+              </v:shape>
+            </w:pict>
+          </mc:Fallback>
+        </mc:AlternateContent>
+      </w:r>
+      <w:r>
+        <w:rPr>
+          <w:noProof/>
+        </w:rPr>
+        <mc:AlternateContent>
+          <mc:Choice Requires="wps">
+            <w:drawing>
+              <wp:anchor distT="0" distB="0" distL="114300" distR="114300" simplePos="0" relativeHeight="251699200" behindDoc="0" locked="0" layoutInCell="1" allowOverlap="1" wp14:anchorId="14DECE75" wp14:editId="585922DE">
+                <wp:simplePos x="0" y="0"/>
+                <wp:positionH relativeFrom="column">
+                  <wp:posOffset>431800</wp:posOffset>
+                </wp:positionH>
+                <wp:positionV relativeFrom="paragraph">
+                  <wp:posOffset>-172720</wp:posOffset>
+                </wp:positionV>
+                <wp:extent cx="3317240" cy="152400"/>
+                <wp:effectExtent l="0" t="0" r="73660" b="95250"/>
+                <wp:wrapNone/>
+                <wp:docPr id="33" name="Straight Arrow Connector 33"/>
+                <wp:cNvGraphicFramePr/>
+                <a:graphic xmlns:a="http://schemas.openxmlformats.org/drawingml/2006/main">
+                  <a:graphicData uri="http://schemas.microsoft.com/office/word/2010/wordprocessingShape">
+                    <wps:wsp>
+                      <wps:cNvCnPr/>
+                      <wps:spPr>
+                        <a:xfrm>
+                          <a:off x="0" y="0"/>
+                          <a:ext cx="3317240" cy="152400"/>
+                        </a:xfrm>
+                        <a:prstGeom prst="straightConnector1">
+                          <a:avLst/>
+                        </a:prstGeom>
+                        <a:ln>
+                          <a:solidFill>
+                            <a:schemeClr val="tx1"/>
+                          </a:solidFill>
+                          <a:tailEnd type="triangle"/>
+                        </a:ln>
+                      </wps:spPr>
+                      <wps:style>
+                        <a:lnRef idx="1">
+                          <a:schemeClr val="accent1"/>
+                        </a:lnRef>
+                        <a:fillRef idx="0">
+                          <a:schemeClr val="accent1"/>
+                        </a:fillRef>
+                        <a:effectRef idx="0">
+                          <a:schemeClr val="accent1"/>
+                        </a:effectRef>
+                        <a:fontRef idx="minor">
+                          <a:schemeClr val="tx1"/>
+                        </a:fontRef>
+                      </wps:style>
+                      <wps:bodyPr/>
+                    </wps:wsp>
+                  </a:graphicData>
+                </a:graphic>
+              </wp:anchor>
+            </w:drawing>
+          </mc:Choice>
+          <mc:Fallback>
+            <w:pict>
+              <v:shape w14:anchorId="5885B6C6" id="Straight Arrow Connector 33" o:spid="_x0000_s1026" type="#_x0000_t32" style="position:absolute;margin-left:34pt;margin-top:-13.6pt;width:261.2pt;height:12pt;z-index:251699200;visibility:visible;mso-wrap-style:square;mso-wrap-distance-left:9pt;mso-wrap-distance-top:0;mso-wrap-distance-right:9pt;mso-wrap-distance-bottom:0;mso-position-horizontal:absolute;mso-position-horizontal-relative:text;mso-position-vertical:absolute;mso-position-vertical-relative:text" o:gfxdata="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" strokecolor="black [3213]" strokeweight=".5pt">
+                <v:stroke endarrow="block" joinstyle="miter"/>
+              </v:shape>
+            </w:pict>
+          </mc:Fallback>
+        </mc:AlternateContent>
+      </w:r>
+      <w:r>
+        <w:rPr>
+          <w:noProof/>
+        </w:rPr>
+        <mc:AlternateContent>
+          <mc:Choice Requires="wps">
+            <w:drawing>
+              <wp:anchor distT="0" distB="0" distL="114300" distR="114300" simplePos="0" relativeHeight="251698176" behindDoc="0" locked="0" layoutInCell="1" allowOverlap="1" wp14:anchorId="48613BFE" wp14:editId="6E6EC8EE">
+                <wp:simplePos x="0" y="0"/>
+                <wp:positionH relativeFrom="column">
+                  <wp:posOffset>436880</wp:posOffset>
+                </wp:positionH>
+                <wp:positionV relativeFrom="paragraph">
+                  <wp:posOffset>-350520</wp:posOffset>
+                </wp:positionV>
+                <wp:extent cx="0" cy="355600"/>
+                <wp:effectExtent l="76200" t="38100" r="57150" b="25400"/>
+                <wp:wrapNone/>
+                <wp:docPr id="32" name="Straight Arrow Connector 32"/>
+                <wp:cNvGraphicFramePr/>
+                <a:graphic xmlns:a="http://schemas.openxmlformats.org/drawingml/2006/main">
+                  <a:graphicData uri="http://schemas.microsoft.com/office/word/2010/wordprocessingShape">
+                    <wps:wsp>
+                      <wps:cNvCnPr/>
+                      <wps:spPr>
+                        <a:xfrm flipV="1">
+                          <a:off x="0" y="0"/>
+                          <a:ext cx="0" cy="355600"/>
+                        </a:xfrm>
+                        <a:prstGeom prst="straightConnector1">
+                          <a:avLst/>
+                        </a:prstGeom>
+                        <a:ln>
+                          <a:solidFill>
+                            <a:schemeClr val="tx1"/>
+                          </a:solidFill>
+                          <a:tailEnd type="triangle"/>
+                        </a:ln>
+                      </wps:spPr>
+                      <wps:style>
+                        <a:lnRef idx="1">
+                          <a:schemeClr val="accent1"/>
+                        </a:lnRef>
+                        <a:fillRef idx="0">
+                          <a:schemeClr val="accent1"/>
+                        </a:fillRef>
+                        <a:effectRef idx="0">
+                          <a:schemeClr val="accent1"/>
+                        </a:effectRef>
+                        <a:fontRef idx="minor">
+                          <a:schemeClr val="tx1"/>
+                        </a:fontRef>
+                      </wps:style>
+                      <wps:bodyPr/>
+                    </wps:wsp>
+                  </a:graphicData>
+                </a:graphic>
+              </wp:anchor>
+            </w:drawing>
+          </mc:Choice>
+          <mc:Fallback>
+            <w:pict>
+              <v:shape w14:anchorId="208D783A" id="Straight Arrow Connector 32" o:spid="_x0000_s1026" type="#_x0000_t32" style="position:absolute;margin-left:34.4pt;margin-top:-27.6pt;width:0;height:28pt;flip:y;z-index:251698176;visibility:visible;mso-wrap-style:square;mso-wrap-distance-left:9pt;mso-wrap-distance-top:0;mso-wrap-distance-right:9pt;mso-wrap-distance-bottom:0;mso-position-horizontal:absolute;mso-position-horizontal-relative:text;mso-position-vertical:absolute;mso-position-vertical-relative:text" o:gfxdata="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" strokecolor="black [3213]" strokeweight=".5pt">
+                <v:stroke endarrow="block" joinstyle="miter"/>
+              </v:shape>
+            </w:pict>
+          </mc:Fallback>
+        </mc:AlternateContent>
+      </w:r>
+      <w:r>
+        <w:rPr>
+          <w:noProof/>
+        </w:rPr>
+        <mc:AlternateContent>
+          <mc:Choice Requires="wps">
+            <w:drawing>
+              <wp:anchor distT="0" distB="0" distL="114300" distR="114300" simplePos="0" relativeHeight="251697152" behindDoc="0" locked="0" layoutInCell="1" allowOverlap="1" wp14:anchorId="1A9EFFE2" wp14:editId="4D1A7F03">
+                <wp:simplePos x="0" y="0"/>
+                <wp:positionH relativeFrom="column">
+                  <wp:posOffset>111760</wp:posOffset>
+                </wp:positionH>
+                <wp:positionV relativeFrom="paragraph">
+                  <wp:posOffset>-670560</wp:posOffset>
+                </wp:positionV>
+                <wp:extent cx="594360" cy="284480"/>
+                <wp:effectExtent l="0" t="0" r="15240" b="20320"/>
+                <wp:wrapNone/>
+                <wp:docPr id="31" name="Rectangle: Rounded Corners 31"/>
+                <wp:cNvGraphicFramePr/>
+                <a:graphic xmlns:a="http://schemas.openxmlformats.org/drawingml/2006/main">
+                  <a:graphicData uri="http://schemas.microsoft.com/office/word/2010/wordprocessingShape">
+                    <wps:wsp>
+                      <wps:cNvSpPr/>
+                      <wps:spPr>
+                        <a:xfrm>
+                          <a:off x="0" y="0"/>
+                          <a:ext cx="594360" cy="284480"/>
+                        </a:xfrm>
+                        <a:prstGeom prst="roundRect">
+                          <a:avLst/>
+                        </a:prstGeom>
+                      </wps:spPr>
+                      <wps:style>
+                        <a:lnRef idx="2">
+                          <a:schemeClr val="accent1">
+                            <a:shade val="50000"/>
+                          </a:schemeClr>
+                        </a:lnRef>
+                        <a:fillRef idx="1">
+                          <a:schemeClr val="accent1"/>
+                        </a:fillRef>
+                        <a:effectRef idx="0">
+                          <a:schemeClr val="accent1"/>
+                        </a:effectRef>
+                        <a:fontRef idx="minor">
+                          <a:schemeClr val="lt1"/>
+                        </a:fontRef>
+                      </wps:style>
+                      <wps:bodyPr rot="0" spcFirstLastPara="0" vertOverflow="overflow" horzOverflow="overflow" vert="horz" wrap="square" lIns="91440" tIns="45720" rIns="91440" bIns="45720" numCol="1" spcCol="0" rtlCol="0" fromWordArt="0" anchor="ctr" anchorCtr="0" forceAA="0" compatLnSpc="1">
+                        <a:prstTxWarp prst="textNoShape">
+                          <a:avLst/>
+                        </a:prstTxWarp>
+                        <a:noAutofit/>
+                      </wps:bodyPr>
+                    </wps:wsp>
+                  </a:graphicData>
+                </a:graphic>
+              </wp:anchor>
+            </w:drawing>
+          </mc:Choice>
+          <mc:Fallback>
+            <w:pict>
+              <v:roundrect w14:anchorId="664E0E43" id="Rectangle: Rounded Corners 31" o:spid="_x0000_s1026" style="position:absolute;margin-left:8.8pt;margin-top:-52.8pt;width:46.8pt;height:22.4pt;z-index:251697152;visibility:visible;mso-wrap-style:square;mso-wrap-distance-left:9pt;mso-wrap-distance-top:0;mso-wrap-distance-right:9pt;mso-wrap-distance-bottom:0;mso-position-horizontal:absolute;mso-position-horizontal-relative:text;mso-position-vertical:absolute;mso-position-vertical-relative:text;v-text-anchor:middle" arcsize="10923f" o:gfxdata="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" fillcolor="#4472c4 [3204]" strokecolor="#1f3763 [1604]" strokeweight="1pt">
+                <v:stroke joinstyle="miter"/>
+              </v:roundrect>
+            </w:pict>
+          </mc:Fallback>
+        </mc:AlternateContent>
+      </w:r>
+      <w:r>
+        <w:rPr>
+          <w:noProof/>
+        </w:rPr>
+        <mc:AlternateContent>
+          <mc:Choice Requires="wps">
+            <w:drawing>
+              <wp:anchor distT="0" distB="0" distL="114300" distR="114300" simplePos="0" relativeHeight="251696128" behindDoc="0" locked="0" layoutInCell="1" allowOverlap="1" wp14:anchorId="45D636E6" wp14:editId="663BC0A5">
+                <wp:simplePos x="0" y="0"/>
+                <wp:positionH relativeFrom="column">
+                  <wp:posOffset>3870960</wp:posOffset>
+                </wp:positionH>
+                <wp:positionV relativeFrom="paragraph">
+                  <wp:posOffset>-76200</wp:posOffset>
+                </wp:positionV>
+                <wp:extent cx="2382520" cy="690880"/>
+                <wp:effectExtent l="0" t="0" r="17780" b="13970"/>
+                <wp:wrapNone/>
+                <wp:docPr id="30" name="Rectangle 30"/>
+                <wp:cNvGraphicFramePr/>
+                <a:graphic xmlns:a="http://schemas.openxmlformats.org/drawingml/2006/main">
+                  <a:graphicData uri="http://schemas.microsoft.com/office/word/2010/wordprocessingShape">
+                    <wps:wsp>
+                      <wps:cNvSpPr/>
+                      <wps:spPr>
+                        <a:xfrm>
+                          <a:off x="0" y="0"/>
+                          <a:ext cx="2382520" cy="690880"/>
+                        </a:xfrm>
+                        <a:prstGeom prst="rect">
+                          <a:avLst/>
+                        </a:prstGeom>
+                        <a:noFill/>
+                        <a:ln>
+                          <a:solidFill>
+                            <a:schemeClr val="tx1"/>
+                          </a:solidFill>
+                        </a:ln>
+                      </wps:spPr>
+                      <wps:style>
+                        <a:lnRef idx="2">
+                          <a:schemeClr val="accent1">
+                            <a:shade val="50000"/>
+                          </a:schemeClr>
+                        </a:lnRef>
+                        <a:fillRef idx="1">
+                          <a:schemeClr val="accent1"/>
+                        </a:fillRef>
+                        <a:effectRef idx="0">
+                          <a:schemeClr val="accent1"/>
+                        </a:effectRef>
+                        <a:fontRef idx="minor">
+                          <a:schemeClr val="lt1"/>
+                        </a:fontRef>
+                      </wps:style>
+                      <wps:bodyPr rot="0" spcFirstLastPara="0" vertOverflow="overflow" horzOverflow="overflow" vert="horz" wrap="square" lIns="91440" tIns="45720" rIns="91440" bIns="45720" numCol="1" spcCol="0" rtlCol="0" fromWordArt="0" anchor="ctr" anchorCtr="0" forceAA="0" compatLnSpc="1">
+                        <a:prstTxWarp prst="textNoShape">
+                          <a:avLst/>
+                        </a:prstTxWarp>
+                        <a:noAutofit/>
+                      </wps:bodyPr>
+                    </wps:wsp>
+                  </a:graphicData>
+                </a:graphic>
+              </wp:anchor>
+            </w:drawing>
+          </mc:Choice>
+          <mc:Fallback>
+            <w:pict>
+              <v:rect w14:anchorId="34BA82C6" id="Rectangle 30" o:spid="_x0000_s1026" style="position:absolute;margin-left:304.8pt;margin-top:-6pt;width:187.6pt;height:54.4pt;z-index:251696128;visibility:visible;mso-wrap-style:square;mso-wrap-distance-left:9pt;mso-wrap-distance-top:0;mso-wrap-distance-right:9pt;mso-wrap-distance-bottom:0;mso-position-horizontal:absolute;mso-position-horizontal-relative:text;mso-position-vertical:absolute;mso-position-vertical-relative:text;v-text-anchor:middle" o:gfxdata="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" filled="f" strokecolor="black [3213]" strokeweight="1pt"/>
+            </w:pict>
+          </mc:Fallback>
+        </mc:AlternateContent>
+      </w:r>
       <w:r>
         <w:rPr>
           <w:noProof/>
@@ -56,13 +735,7 @@
                             </w:r>
                             <w:proofErr w:type="spellEnd"/>
                             <w:r>
-                              <w:t xml:space="preserve"> install </w:t>
-                            </w:r>
-                            <w:r>
-                              <w:t>react-</w:t>
-                            </w:r>
-                            <w:r>
-                              <w:t>redux</w:t>
+                              <w:t xml:space="preserve"> install react-redux</w:t>
                             </w:r>
                           </w:p>
                         </w:txbxContent>
@@ -84,11 +757,7 @@
           </mc:Choice>
           <mc:Fallback>
             <w:pict>
-              <v:shapetype w14:anchorId="047B4C24" id="_x0000_t202" coordsize="21600,21600" o:spt="202" path="m,l,21600r21600,l21600,xe">
-                <v:stroke joinstyle="miter"/>
-                <v:path gradientshapeok="t" o:connecttype="rect"/>
-              </v:shapetype>
-              <v:shape id="Text Box 29" o:spid="_x0000_s1026" type="#_x0000_t202" style="position:absolute;margin-left:-19.2pt;margin-top:192.8pt;width:238pt;height:24pt;z-index:251695104;visibility:visible;mso-wrap-style:square;mso-height-percent:0;mso-wrap-distance-left:9pt;mso-wrap-distance-top:0;mso-wrap-distance-right:9pt;mso-wrap-distance-bottom:0;mso-position-horizontal:absolute;mso-position-horizontal-relative:text;mso-position-vertical:absolute;mso-position-vertical-relative:text;mso-height-percent:0;mso-height-relative:margin;v-text-anchor:top" o:gfxdata="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" fillcolor="white [3201]" strokeweight=".5pt">
+              <v:shape w14:anchorId="047B4C24" id="Text Box 29" o:spid="_x0000_s1029" type="#_x0000_t202" style="position:absolute;margin-left:-19.2pt;margin-top:192.8pt;width:238pt;height:24pt;z-index:251695104;visibility:visible;mso-wrap-style:square;mso-height-percent:0;mso-wrap-distance-left:9pt;mso-wrap-distance-top:0;mso-wrap-distance-right:9pt;mso-wrap-distance-bottom:0;mso-position-horizontal:absolute;mso-position-horizontal-relative:text;mso-position-vertical:absolute;mso-position-vertical-relative:text;mso-height-percent:0;mso-height-relative:margin;v-text-anchor:top" o:gfxdata="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" fillcolor="white [3201]" strokeweight=".5pt">
                 <v:textbox>
                   <w:txbxContent>
                     <w:p>
@@ -101,13 +770,7 @@
                       </w:r>
                       <w:proofErr w:type="spellEnd"/>
                       <w:r>
-                        <w:t xml:space="preserve"> install </w:t>
-                      </w:r>
-                      <w:r>
-                        <w:t>react-</w:t>
-                      </w:r>
-                      <w:r>
-                        <w:t>redux</w:t>
+                        <w:t xml:space="preserve"> install react-redux</w:t>
                       </w:r>
                     </w:p>
                   </w:txbxContent>
@@ -192,7 +855,7 @@
           </mc:Choice>
           <mc:Fallback>
             <w:pict>
-              <v:shape w14:anchorId="7D67D1D0" id="Text Box 28" o:spid="_x0000_s1027" type="#_x0000_t202" style="position:absolute;margin-left:227.6pt;margin-top:190.4pt;width:238pt;height:24pt;z-index:251693056;visibility:visible;mso-wrap-style:square;mso-height-percent:0;mso-wrap-distance-left:9pt;mso-wrap-distance-top:0;mso-wrap-distance-right:9pt;mso-wrap-distance-bottom:0;mso-position-horizontal:absolute;mso-position-horizontal-relative:text;mso-position-vertical:absolute;mso-position-vertical-relative:text;mso-height-percent:0;mso-height-relative:margin;v-text-anchor:top" o:gfxdata="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" fillcolor="white [3201]" strokeweight=".5pt">
+              <v:shape w14:anchorId="7D67D1D0" id="Text Box 28" o:spid="_x0000_s1030" type="#_x0000_t202" style="position:absolute;margin-left:227.6pt;margin-top:190.4pt;width:238pt;height:24pt;z-index:251693056;visibility:visible;mso-wrap-style:square;mso-height-percent:0;mso-wrap-distance-left:9pt;mso-wrap-distance-top:0;mso-wrap-distance-right:9pt;mso-wrap-distance-bottom:0;mso-position-horizontal:absolute;mso-position-horizontal-relative:text;mso-position-vertical:absolute;mso-position-vertical-relative:text;mso-height-percent:0;mso-height-relative:margin;v-text-anchor:top" o:gfxdata="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" fillcolor="white [3201]" strokeweight=".5pt">
                 <v:textbox>
                   <w:txbxContent>
                     <w:p>
@@ -363,7 +1026,6 @@
           </mc:Fallback>
         </mc:AlternateContent>
       </w:r>
-      <w:bookmarkStart w:id="0" w:name="_GoBack"/>
       <w:r>
         <w:rPr>
           <w:noProof/>
@@ -439,7 +1101,6 @@
           </mc:Fallback>
         </mc:AlternateContent>
       </w:r>
-      <w:bookmarkEnd w:id="0"/>
       <w:r>
         <w:rPr>
           <w:noProof/>
@@ -447,7 +1108,7 @@
         <mc:AlternateContent>
           <mc:Choice Requires="wps">
             <w:drawing>
-              <wp:anchor distT="0" distB="0" distL="114300" distR="114300" simplePos="0" relativeHeight="251685888" behindDoc="0" locked="0" layoutInCell="1" allowOverlap="1" wp14:anchorId="3F790742" wp14:editId="635391C3">
+              <wp:anchor distT="0" distB="0" distL="114300" distR="114300" simplePos="0" relativeHeight="251685888" behindDoc="0" locked="0" layoutInCell="1" allowOverlap="1" wp14:anchorId="3F790742" wp14:editId="6EC75C9A">
                 <wp:simplePos x="0" y="0"/>
                 <wp:positionH relativeFrom="column">
                   <wp:posOffset>812800</wp:posOffset>
@@ -508,7 +1169,7 @@
           </mc:Choice>
           <mc:Fallback>
             <w:pict>
-              <v:shape w14:anchorId="4AA566B7" id="Straight Arrow Connector 21" o:spid="_x0000_s1026" type="#_x0000_t32" style="position:absolute;margin-left:64pt;margin-top:17.2pt;width:200.4pt;height:27.6pt;z-index:251685888;visibility:visible;mso-wrap-style:square;mso-width-percent:0;mso-height-percent:0;mso-wrap-distance-left:9pt;mso-wrap-distance-top:0;mso-wrap-distance-right:9pt;mso-wrap-distance-bottom:0;mso-position-horizontal:absolute;mso-position-horizontal-relative:text;mso-position-vertical:absolute;mso-position-vertical-relative:text;mso-width-percent:0;mso-height-percent:0;mso-width-relative:margin;mso-height-relative:margin" o:gfxdata="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" strokecolor="black [3213]" strokeweight=".5pt">
+              <v:shape w14:anchorId="3F77443B" id="Straight Arrow Connector 21" o:spid="_x0000_s1026" type="#_x0000_t32" style="position:absolute;margin-left:64pt;margin-top:17.2pt;width:200.4pt;height:27.6pt;z-index:251685888;visibility:visible;mso-wrap-style:square;mso-width-percent:0;mso-height-percent:0;mso-wrap-distance-left:9pt;mso-wrap-distance-top:0;mso-wrap-distance-right:9pt;mso-wrap-distance-bottom:0;mso-position-horizontal:absolute;mso-position-horizontal-relative:text;mso-position-vertical:absolute;mso-position-vertical-relative:text;mso-width-percent:0;mso-height-percent:0;mso-width-relative:margin;mso-height-relative:margin" o:gfxdata="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" strokecolor="black [3213]" strokeweight=".5pt">
                 <v:stroke endarrow="block" joinstyle="miter"/>
               </v:shape>
             </w:pict>
@@ -625,7 +1286,7 @@
           </mc:Choice>
           <mc:Fallback>
             <w:pict>
-              <v:roundrect w14:anchorId="71ACCA02" id="Rectangle: Rounded Corners 17" o:spid="_x0000_s1028" style="position:absolute;margin-left:-36.4pt;margin-top:-1.2pt;width:100.8pt;height:40.8pt;z-index:251679744;visibility:visible;mso-wrap-style:square;mso-width-percent:0;mso-wrap-distance-left:9pt;mso-wrap-distance-top:0;mso-wrap-distance-right:9pt;mso-wrap-distance-bottom:0;mso-position-horizontal:absolute;mso-position-horizontal-relative:text;mso-position-vertical:absolute;mso-position-vertical-relative:text;mso-width-percent:0;mso-width-relative:margin;v-text-anchor:middle" arcsize="10923f" o:gfxdata="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" fillcolor="#ffe599 [1303]" strokecolor="#1f3763 [1604]" strokeweight="1pt">
+              <v:roundrect w14:anchorId="71ACCA02" id="Rectangle: Rounded Corners 17" o:spid="_x0000_s1031" style="position:absolute;margin-left:-36.4pt;margin-top:-1.2pt;width:100.8pt;height:40.8pt;z-index:251679744;visibility:visible;mso-wrap-style:square;mso-width-percent:0;mso-wrap-distance-left:9pt;mso-wrap-distance-top:0;mso-wrap-distance-right:9pt;mso-wrap-distance-bottom:0;mso-position-horizontal:absolute;mso-position-horizontal-relative:text;mso-position-vertical:absolute;mso-position-vertical-relative:text;mso-width-percent:0;mso-width-relative:margin;v-text-anchor:middle" arcsize="10923f" o:gfxdata="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" fillcolor="#ffe599 [1303]" strokecolor="#1f3763 [1604]" strokeweight="1pt">
                 <v:stroke joinstyle="miter"/>
                 <v:textbox>
                   <w:txbxContent>
@@ -737,7 +1398,7 @@
           </mc:Choice>
           <mc:Fallback>
             <w:pict>
-              <v:shape w14:anchorId="1AF48714" id="Text Box 25" o:spid="_x0000_s1029" type="#_x0000_t202" style="position:absolute;margin-left:118.8pt;margin-top:125.6pt;width:90.8pt;height:25.2pt;z-index:251689984;visibility:visible;mso-wrap-style:square;mso-width-percent:0;mso-wrap-distance-left:9pt;mso-wrap-distance-top:0;mso-wrap-distance-right:9pt;mso-wrap-distance-bottom:0;mso-position-horizontal:absolute;mso-position-horizontal-relative:text;mso-position-vertical:absolute;mso-position-vertical-relative:text;mso-width-percent:0;mso-width-relative:margin;v-text-anchor:top" o:gfxdata="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" fillcolor="white [3201]" strokeweight=".5pt">
+              <v:shape w14:anchorId="1AF48714" id="Text Box 25" o:spid="_x0000_s1032" type="#_x0000_t202" style="position:absolute;margin-left:118.8pt;margin-top:125.6pt;width:90.8pt;height:25.2pt;z-index:251689984;visibility:visible;mso-wrap-style:square;mso-width-percent:0;mso-wrap-distance-left:9pt;mso-wrap-distance-top:0;mso-wrap-distance-right:9pt;mso-wrap-distance-bottom:0;mso-position-horizontal:absolute;mso-position-horizontal-relative:text;mso-position-vertical:absolute;mso-position-vertical-relative:text;mso-width-percent:0;mso-width-relative:margin;v-text-anchor:top" o:gfxdata="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" fillcolor="white [3201]" strokeweight=".5pt">
                 <v:textbox>
                   <w:txbxContent>
                     <w:p>
@@ -829,7 +1490,7 @@
           </mc:Choice>
           <mc:Fallback>
             <w:pict>
-              <v:shape w14:anchorId="438B8EC0" id="Text Box 24" o:spid="_x0000_s1030" type="#_x0000_t202" style="position:absolute;margin-left:139.2pt;margin-top:4pt;width:54pt;height:58.4pt;z-index:251688960;visibility:visible;mso-wrap-style:square;mso-width-percent:0;mso-height-percent:0;mso-wrap-distance-left:9pt;mso-wrap-distance-top:0;mso-wrap-distance-right:9pt;mso-wrap-distance-bottom:0;mso-position-horizontal:absolute;mso-position-horizontal-relative:text;mso-position-vertical:absolute;mso-position-vertical-relative:text;mso-width-percent:0;mso-height-percent:0;mso-width-relative:margin;mso-height-relative:margin;v-text-anchor:top" o:gfxdata="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" fillcolor="#bf8f00 [2407]" strokeweight=".5pt">
+              <v:shape w14:anchorId="438B8EC0" id="Text Box 24" o:spid="_x0000_s1033" type="#_x0000_t202" style="position:absolute;margin-left:139.2pt;margin-top:4pt;width:54pt;height:58.4pt;z-index:251688960;visibility:visible;mso-wrap-style:square;mso-width-percent:0;mso-height-percent:0;mso-wrap-distance-left:9pt;mso-wrap-distance-top:0;mso-wrap-distance-right:9pt;mso-wrap-distance-bottom:0;mso-position-horizontal:absolute;mso-position-horizontal-relative:text;mso-position-vertical:absolute;mso-position-vertical-relative:text;mso-width-percent:0;mso-height-percent:0;mso-width-relative:margin;mso-height-relative:margin;v-text-anchor:top" o:gfxdata="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" fillcolor="#bf8f00 [2407]" strokeweight=".5pt">
                 <v:textbox>
                   <w:txbxContent>
                     <w:p>
@@ -1061,7 +1722,7 @@
           </mc:Choice>
           <mc:Fallback>
             <w:pict>
-              <v:shape w14:anchorId="749B4D60" id="Text Box 2" o:spid="_x0000_s1031" type="#_x0000_t202" style="position:absolute;margin-left:221.2pt;margin-top:160.8pt;width:278.4pt;height:23.2pt;z-index:251660288;visibility:visible;mso-wrap-style:square;mso-width-percent:0;mso-wrap-distance-left:9pt;mso-wrap-distance-top:0;mso-wrap-distance-right:9pt;mso-wrap-distance-bottom:0;mso-position-horizontal:absolute;mso-position-horizontal-relative:text;mso-position-vertical:absolute;mso-position-vertical-relative:text;mso-width-percent:0;mso-width-relative:margin;v-text-anchor:top" o:gfxdata="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" fillcolor="#bf8f00 [2407]" strokeweight=".5pt">
+              <v:shape w14:anchorId="749B4D60" id="Text Box 2" o:spid="_x0000_s1034" type="#_x0000_t202" style="position:absolute;margin-left:221.2pt;margin-top:160.8pt;width:278.4pt;height:23.2pt;z-index:251660288;visibility:visible;mso-wrap-style:square;mso-width-percent:0;mso-wrap-distance-left:9pt;mso-wrap-distance-top:0;mso-wrap-distance-right:9pt;mso-wrap-distance-bottom:0;mso-position-horizontal:absolute;mso-position-horizontal-relative:text;mso-position-vertical:absolute;mso-position-vertical-relative:text;mso-width-percent:0;mso-width-relative:margin;v-text-anchor:top" o:gfxdata="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" fillcolor="#bf8f00 [2407]" strokeweight=".5pt">
                 <v:textbox>
                   <w:txbxContent>
                     <w:p>
@@ -1374,7 +2035,7 @@
         <mc:AlternateContent>
           <mc:Choice Requires="wps">
             <w:drawing>
-              <wp:anchor distT="0" distB="0" distL="114300" distR="114300" simplePos="0" relativeHeight="251676672" behindDoc="0" locked="0" layoutInCell="1" allowOverlap="1" wp14:anchorId="0C26A7A9" wp14:editId="24D0EFF7">
+              <wp:anchor distT="0" distB="0" distL="114300" distR="114300" simplePos="0" relativeHeight="251676672" behindDoc="0" locked="0" layoutInCell="1" allowOverlap="1" wp14:anchorId="0C26A7A9" wp14:editId="354A8CF1">
                 <wp:simplePos x="0" y="0"/>
                 <wp:positionH relativeFrom="column">
                   <wp:posOffset>3566160</wp:posOffset>
@@ -1443,7 +2104,7 @@
         <mc:AlternateContent>
           <mc:Choice Requires="wps">
             <w:drawing>
-              <wp:anchor distT="0" distB="0" distL="114300" distR="114300" simplePos="0" relativeHeight="251675648" behindDoc="0" locked="0" layoutInCell="1" allowOverlap="1" wp14:anchorId="1DD920AA" wp14:editId="3B1032B6">
+              <wp:anchor distT="0" distB="0" distL="114300" distR="114300" simplePos="0" relativeHeight="251675648" behindDoc="0" locked="0" layoutInCell="1" allowOverlap="1" wp14:anchorId="1DD920AA" wp14:editId="778EDCB6">
                 <wp:simplePos x="0" y="0"/>
                 <wp:positionH relativeFrom="column">
                   <wp:posOffset>3576320</wp:posOffset>
@@ -1498,7 +2159,7 @@
           </mc:Choice>
           <mc:Fallback>
             <w:pict>
-              <v:shape w14:anchorId="553762C7" id="Straight Arrow Connector 13" o:spid="_x0000_s1026" type="#_x0000_t32" style="position:absolute;margin-left:281.6pt;margin-top:28pt;width:33.2pt;height:16pt;flip:y;z-index:251675648;visibility:visible;mso-wrap-style:square;mso-wrap-distance-left:9pt;mso-wrap-distance-top:0;mso-wrap-distance-right:9pt;mso-wrap-distance-bottom:0;mso-position-horizontal:absolute;mso-position-horizontal-relative:text;mso-position-vertical:absolute;mso-position-vertical-relative:text" o:gfxdata="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" strokecolor="black [3213]" strokeweight=".5pt">
+              <v:shape w14:anchorId="5E30FF93" id="Straight Arrow Connector 13" o:spid="_x0000_s1026" type="#_x0000_t32" style="position:absolute;margin-left:281.6pt;margin-top:28pt;width:33.2pt;height:16pt;flip:y;z-index:251675648;visibility:visible;mso-wrap-style:square;mso-wrap-distance-left:9pt;mso-wrap-distance-top:0;mso-wrap-distance-right:9pt;mso-wrap-distance-bottom:0;mso-position-horizontal:absolute;mso-position-horizontal-relative:text;mso-position-vertical:absolute;mso-position-vertical-relative:text" o:gfxdata="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" strokecolor="black [3213]" strokeweight=".5pt">
                 <v:stroke endarrow="block" joinstyle="miter"/>
               </v:shape>
             </w:pict>
@@ -1677,7 +2338,7 @@
           </mc:Choice>
           <mc:Fallback>
             <w:pict>
-              <v:rect w14:anchorId="1A8DCFA2" id="Rectangle 12" o:spid="_x0000_s1032" style="position:absolute;margin-left:250.8pt;margin-top:2.4pt;width:44.4pt;height:139.6pt;z-index:251674624;visibility:visible;mso-wrap-style:square;mso-wrap-distance-left:9pt;mso-wrap-distance-top:0;mso-wrap-distance-right:9pt;mso-wrap-distance-bottom:0;mso-position-horizontal:absolute;mso-position-horizontal-relative:text;mso-position-vertical:absolute;mso-position-vertical-relative:text;v-text-anchor:middle" o:gfxdata="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" fillcolor="yellow" strokecolor="#1f3763 [1604]" strokeweight="1pt">
+              <v:rect w14:anchorId="1A8DCFA2" id="Rectangle 12" o:spid="_x0000_s1035" style="position:absolute;margin-left:250.8pt;margin-top:2.4pt;width:44.4pt;height:139.6pt;z-index:251674624;visibility:visible;mso-wrap-style:square;mso-wrap-distance-left:9pt;mso-wrap-distance-top:0;mso-wrap-distance-right:9pt;mso-wrap-distance-bottom:0;mso-position-horizontal:absolute;mso-position-horizontal-relative:text;mso-position-vertical:absolute;mso-position-vertical-relative:text;v-text-anchor:middle" o:gfxdata="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" fillcolor="yellow" strokecolor="#1f3763 [1604]" strokeweight="1pt">
                 <v:textbox>
                   <w:txbxContent>
                     <w:p>
@@ -1873,7 +2534,7 @@
                 <v:stroke joinstyle="miter"/>
                 <v:path gradientshapeok="t" o:connecttype="rect" textboxrect="0,4321,21600,21600"/>
               </v:shapetype>
-              <v:shape id="Flowchart: Card 8" o:spid="_x0000_s1033" type="#_x0000_t121" style="position:absolute;margin-left:314pt;margin-top:101.2pt;width:62.8pt;height:42.8pt;z-index:251670528;visibility:visible;mso-wrap-style:square;mso-wrap-distance-left:9pt;mso-wrap-distance-top:0;mso-wrap-distance-right:9pt;mso-wrap-distance-bottom:0;mso-position-horizontal:absolute;mso-position-horizontal-relative:text;mso-position-vertical:absolute;mso-position-vertical-relative:text;v-text-anchor:middle" o:gfxdata="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" fillcolor="#7b7b7b [2406]" strokecolor="#1f3763 [1604]" strokeweight="1pt">
+              <v:shape id="Flowchart: Card 8" o:spid="_x0000_s1036" type="#_x0000_t121" style="position:absolute;margin-left:314pt;margin-top:101.2pt;width:62.8pt;height:42.8pt;z-index:251670528;visibility:visible;mso-wrap-style:square;mso-wrap-distance-left:9pt;mso-wrap-distance-top:0;mso-wrap-distance-right:9pt;mso-wrap-distance-bottom:0;mso-position-horizontal:absolute;mso-position-horizontal-relative:text;mso-position-vertical:absolute;mso-position-vertical-relative:text;v-text-anchor:middle" o:gfxdata="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" fillcolor="#7b7b7b [2406]" strokecolor="#1f3763 [1604]" strokeweight="1pt">
                 <v:textbox>
                   <w:txbxContent>
                     <w:p>
@@ -2178,7 +2839,7 @@
           </mc:Choice>
           <mc:Fallback>
             <w:pict>
-              <v:shape w14:anchorId="386494DD" id="Flowchart: Card 7" o:spid="_x0000_s1034" type="#_x0000_t121" style="position:absolute;margin-left:312.8pt;margin-top:50.4pt;width:62.8pt;height:42.8pt;z-index:251668480;visibility:visible;mso-wrap-style:square;mso-wrap-distance-left:9pt;mso-wrap-distance-top:0;mso-wrap-distance-right:9pt;mso-wrap-distance-bottom:0;mso-position-horizontal:absolute;mso-position-horizontal-relative:text;mso-position-vertical:absolute;mso-position-vertical-relative:text;v-text-anchor:middle" o:gfxdata="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" fillcolor="#7b7b7b [2406]" strokecolor="#1f3763 [1604]" strokeweight="1pt">
+              <v:shape w14:anchorId="386494DD" id="Flowchart: Card 7" o:spid="_x0000_s1037" type="#_x0000_t121" style="position:absolute;margin-left:312.8pt;margin-top:50.4pt;width:62.8pt;height:42.8pt;z-index:251668480;visibility:visible;mso-wrap-style:square;mso-wrap-distance-left:9pt;mso-wrap-distance-top:0;mso-wrap-distance-right:9pt;mso-wrap-distance-bottom:0;mso-position-horizontal:absolute;mso-position-horizontal-relative:text;mso-position-vertical:absolute;mso-position-vertical-relative:text;v-text-anchor:middle" o:gfxdata="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" fillcolor="#7b7b7b [2406]" strokecolor="#1f3763 [1604]" strokeweight="1pt">
                 <v:textbox>
                   <w:txbxContent>
                     <w:p>
@@ -2276,7 +2937,7 @@
           </mc:Choice>
           <mc:Fallback>
             <w:pict>
-              <v:shape w14:anchorId="603B9180" id="Flowchart: Card 6" o:spid="_x0000_s1035" type="#_x0000_t121" style="position:absolute;margin-left:312.4pt;margin-top:2pt;width:62.8pt;height:42.8pt;z-index:251666432;visibility:visible;mso-wrap-style:square;mso-wrap-distance-left:9pt;mso-wrap-distance-top:0;mso-wrap-distance-right:9pt;mso-wrap-distance-bottom:0;mso-position-horizontal:absolute;mso-position-horizontal-relative:text;mso-position-vertical:absolute;mso-position-vertical-relative:text;v-text-anchor:middle" o:gfxdata="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" fillcolor="#7b7b7b [2406]" strokecolor="#1f3763 [1604]" strokeweight="1pt">
+              <v:shape w14:anchorId="603B9180" id="Flowchart: Card 6" o:spid="_x0000_s1038" type="#_x0000_t121" style="position:absolute;margin-left:312.4pt;margin-top:2pt;width:62.8pt;height:42.8pt;z-index:251666432;visibility:visible;mso-wrap-style:square;mso-wrap-distance-left:9pt;mso-wrap-distance-top:0;mso-wrap-distance-right:9pt;mso-wrap-distance-bottom:0;mso-position-horizontal:absolute;mso-position-horizontal-relative:text;mso-position-vertical:absolute;mso-position-vertical-relative:text;v-text-anchor:middle" o:gfxdata="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" fillcolor="#7b7b7b [2406]" strokecolor="#1f3763 [1604]" strokeweight="1pt">
                 <v:textbox>
                   <w:txbxContent>
                     <w:p>
@@ -2378,7 +3039,7 @@
           </mc:Choice>
           <mc:Fallback>
             <w:pict>
-              <v:rect w14:anchorId="06AF7FBB" id="Rectangle 5" o:spid="_x0000_s1036" style="position:absolute;margin-left:400.4pt;margin-top:99.6pt;width:82.8pt;height:51.2pt;z-index:251665408;visibility:visible;mso-wrap-style:square;mso-height-percent:0;mso-wrap-distance-left:9pt;mso-wrap-distance-top:0;mso-wrap-distance-right:9pt;mso-wrap-distance-bottom:0;mso-position-horizontal:absolute;mso-position-horizontal-relative:text;mso-position-vertical:absolute;mso-position-vertical-relative:text;mso-height-percent:0;mso-height-relative:margin;v-text-anchor:middle" o:gfxdata="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" fillcolor="#a8d08d [1945]" strokecolor="#1f3763 [1604]" strokeweight="1pt">
+              <v:rect w14:anchorId="06AF7FBB" id="Rectangle 5" o:spid="_x0000_s1039" style="position:absolute;margin-left:400.4pt;margin-top:99.6pt;width:82.8pt;height:51.2pt;z-index:251665408;visibility:visible;mso-wrap-style:square;mso-height-percent:0;mso-wrap-distance-left:9pt;mso-wrap-distance-top:0;mso-wrap-distance-right:9pt;mso-wrap-distance-bottom:0;mso-position-horizontal:absolute;mso-position-horizontal-relative:text;mso-position-vertical:absolute;mso-position-vertical-relative:text;mso-height-percent:0;mso-height-relative:margin;v-text-anchor:middle" o:gfxdata="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" fillcolor="#a8d08d [1945]" strokecolor="#1f3763 [1604]" strokeweight="1pt">
                 <v:textbox>
                   <w:txbxContent>
                     <w:p>
@@ -2403,7 +3064,7 @@
         <mc:AlternateContent>
           <mc:Choice Requires="wps">
             <w:drawing>
-              <wp:anchor distT="0" distB="0" distL="114300" distR="114300" simplePos="0" relativeHeight="251663360" behindDoc="0" locked="0" layoutInCell="1" allowOverlap="1" wp14:anchorId="44F47AA5" wp14:editId="0EA62D42">
+              <wp:anchor distT="0" distB="0" distL="114300" distR="114300" simplePos="0" relativeHeight="251663360" behindDoc="0" locked="0" layoutInCell="1" allowOverlap="1" wp14:anchorId="44F47AA5" wp14:editId="18B9F921">
                 <wp:simplePos x="0" y="0"/>
                 <wp:positionH relativeFrom="column">
                   <wp:posOffset>5074920</wp:posOffset>
@@ -2480,7 +3141,7 @@
           </mc:Choice>
           <mc:Fallback>
             <w:pict>
-              <v:rect w14:anchorId="44F47AA5" id="Rectangle 4" o:spid="_x0000_s1037" style="position:absolute;margin-left:399.6pt;margin-top:48.4pt;width:82.8pt;height:51.2pt;z-index:251663360;visibility:visible;mso-wrap-style:square;mso-height-percent:0;mso-wrap-distance-left:9pt;mso-wrap-distance-top:0;mso-wrap-distance-right:9pt;mso-wrap-distance-bottom:0;mso-position-horizontal:absolute;mso-position-horizontal-relative:text;mso-position-vertical:absolute;mso-position-vertical-relative:text;mso-height-percent:0;mso-height-relative:margin;v-text-anchor:middle" o:gfxdata="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" fillcolor="#a8d08d [1945]" strokecolor="#1f3763 [1604]" strokeweight="1pt">
+              <v:rect w14:anchorId="44F47AA5" id="Rectangle 4" o:spid="_x0000_s1040" style="position:absolute;margin-left:399.6pt;margin-top:48.4pt;width:82.8pt;height:51.2pt;z-index:251663360;visibility:visible;mso-wrap-style:square;mso-height-percent:0;mso-wrap-distance-left:9pt;mso-wrap-distance-top:0;mso-wrap-distance-right:9pt;mso-wrap-distance-bottom:0;mso-position-horizontal:absolute;mso-position-horizontal-relative:text;mso-position-vertical:absolute;mso-position-vertical-relative:text;mso-height-percent:0;mso-height-relative:margin;v-text-anchor:middle" o:gfxdata="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" fillcolor="#a8d08d [1945]" strokecolor="#1f3763 [1604]" strokeweight="1pt">
                 <v:textbox>
                   <w:txbxContent>
                     <w:p>
@@ -2582,7 +3243,7 @@
           </mc:Choice>
           <mc:Fallback>
             <w:pict>
-              <v:rect w14:anchorId="0740D596" id="Rectangle 3" o:spid="_x0000_s1038" style="position:absolute;margin-left:399.6pt;margin-top:-3.6pt;width:82.8pt;height:51.2pt;z-index:251661312;visibility:visible;mso-wrap-style:square;mso-height-percent:0;mso-wrap-distance-left:9pt;mso-wrap-distance-top:0;mso-wrap-distance-right:9pt;mso-wrap-distance-bottom:0;mso-position-horizontal:absolute;mso-position-horizontal-relative:text;mso-position-vertical:absolute;mso-position-vertical-relative:text;mso-height-percent:0;mso-height-relative:margin;v-text-anchor:middle" o:gfxdata="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" fillcolor="#a8d08d [1945]" strokecolor="#1f3763 [1604]" strokeweight="1pt">
+              <v:rect w14:anchorId="0740D596" id="Rectangle 3" o:spid="_x0000_s1041" style="position:absolute;margin-left:399.6pt;margin-top:-3.6pt;width:82.8pt;height:51.2pt;z-index:251661312;visibility:visible;mso-wrap-style:square;mso-height-percent:0;mso-wrap-distance-left:9pt;mso-wrap-distance-top:0;mso-wrap-distance-right:9pt;mso-wrap-distance-bottom:0;mso-position-horizontal:absolute;mso-position-horizontal-relative:text;mso-position-vertical:absolute;mso-position-vertical-relative:text;mso-height-percent:0;mso-height-relative:margin;v-text-anchor:middle" o:gfxdata="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" fillcolor="#a8d08d [1945]" strokecolor="#1f3763 [1604]" strokeweight="1pt">
                 <v:textbox>
                   <w:txbxContent>
                     <w:p>
@@ -2677,6 +3338,56 @@
     </w:sectPr>
   </w:body>
 </w:document>
+</file>
+
+<file path=word/endnotes.xml><?xml version="1.0" encoding="utf-8"?>
+<w:endnotes xmlns:wpc="http://schemas.microsoft.com/office/word/2010/wordprocessingCanvas" xmlns:cx="http://schemas.microsoft.com/office/drawing/2014/chartex" xmlns:cx1="http://schemas.microsoft.com/office/drawing/2015/9/8/chartex" xmlns:cx2="http://schemas.microsoft.com/office/drawing/2015/10/21/chartex" xmlns:cx3="http://schemas.microsoft.com/office/drawing/2016/5/9/chartex" xmlns:cx4="http://schemas.microsoft.com/office/drawing/2016/5/10/chartex" xmlns:cx5="http://schemas.microsoft.com/office/drawing/2016/5/11/chartex" xmlns:cx6="http://schemas.microsoft.com/office/drawing/2016/5/12/chartex" xmlns:cx7="http://schemas.microsoft.com/office/drawing/2016/5/13/chartex" xmlns:cx8="http://schemas.microsoft.com/office/drawing/2016/5/14/chartex" xmlns:mc="http://schemas.openxmlformats.org/markup-compatibility/2006" xmlns:aink="http://schemas.microsoft.com/office/drawing/2016/ink" xmlns:am3d="http://schemas.microsoft.com/office/drawing/2017/model3d" xmlns:o="urn:schemas-microsoft-com:office:office" xmlns:r="http://schemas.openxmlformats.org/officeDocument/2006/relationships" xmlns:m="http://schemas.openxmlformats.org/officeDocument/2006/math" xmlns:v="urn:schemas-microsoft-com:vml" xmlns:wp14="http://schemas.microsoft.com/office/word/2010/wordprocessingDrawing" xmlns:wp="http://schemas.openxmlformats.org/drawingml/2006/wordprocessingDrawing" xmlns:w10="urn:schemas-microsoft-com:office:word" xmlns:w="http://schemas.openxmlformats.org/wordprocessingml/2006/main" xmlns:w14="http://schemas.microsoft.com/office/word/2010/wordml" xmlns:w15="http://schemas.microsoft.com/office/word/2012/wordml" xmlns:w16cid="http://schemas.microsoft.com/office/word/2016/wordml/cid" xmlns:w16se="http://schemas.microsoft.com/office/word/2015/wordml/symex" xmlns:wpg="http://schemas.microsoft.com/office/word/2010/wordprocessingGroup" xmlns:wpi="http://schemas.microsoft.com/office/word/2010/wordprocessingInk" xmlns:wne="http://schemas.microsoft.com/office/word/2006/wordml" xmlns:wps="http://schemas.microsoft.com/office/word/2010/wordprocessingShape" mc:Ignorable="w14 w15 w16se w16cid wp14">
+  <w:endnote w:type="separator" w:id="-1">
+    <w:p>
+      <w:pPr>
+        <w:spacing w:after="0" w:line="240" w:lineRule="auto"/>
+      </w:pPr>
+      <w:r>
+        <w:separator/>
+      </w:r>
+    </w:p>
+  </w:endnote>
+  <w:endnote w:type="continuationSeparator" w:id="0">
+    <w:p>
+      <w:pPr>
+        <w:spacing w:after="0" w:line="240" w:lineRule="auto"/>
+      </w:pPr>
+      <w:r>
+        <w:continuationSeparator/>
+      </w:r>
+    </w:p>
+  </w:endnote>
+</w:endnotes>
+</file>
+
+<file path=word/footnotes.xml><?xml version="1.0" encoding="utf-8"?>
+<w:footnotes xmlns:wpc="http://schemas.microsoft.com/office/word/2010/wordprocessingCanvas" xmlns:cx="http://schemas.microsoft.com/office/drawing/2014/chartex" xmlns:cx1="http://schemas.microsoft.com/office/drawing/2015/9/8/chartex" xmlns:cx2="http://schemas.microsoft.com/office/drawing/2015/10/21/chartex" xmlns:cx3="http://schemas.microsoft.com/office/drawing/2016/5/9/chartex" xmlns:cx4="http://schemas.microsoft.com/office/drawing/2016/5/10/chartex" xmlns:cx5="http://schemas.microsoft.com/office/drawing/2016/5/11/chartex" xmlns:cx6="http://schemas.microsoft.com/office/drawing/2016/5/12/chartex" xmlns:cx7="http://schemas.microsoft.com/office/drawing/2016/5/13/chartex" xmlns:cx8="http://schemas.microsoft.com/office/drawing/2016/5/14/chartex" xmlns:mc="http://schemas.openxmlformats.org/markup-compatibility/2006" xmlns:aink="http://schemas.microsoft.com/office/drawing/2016/ink" xmlns:am3d="http://schemas.microsoft.com/office/drawing/2017/model3d" xmlns:o="urn:schemas-microsoft-com:office:office" xmlns:r="http://schemas.openxmlformats.org/officeDocument/2006/relationships" xmlns:m="http://schemas.openxmlformats.org/officeDocument/2006/math" xmlns:v="urn:schemas-microsoft-com:vml" xmlns:wp14="http://schemas.microsoft.com/office/word/2010/wordprocessingDrawing" xmlns:wp="http://schemas.openxmlformats.org/drawingml/2006/wordprocessingDrawing" xmlns:w10="urn:schemas-microsoft-com:office:word" xmlns:w="http://schemas.openxmlformats.org/wordprocessingml/2006/main" xmlns:w14="http://schemas.microsoft.com/office/word/2010/wordml" xmlns:w15="http://schemas.microsoft.com/office/word/2012/wordml" xmlns:w16cid="http://schemas.microsoft.com/office/word/2016/wordml/cid" xmlns:w16se="http://schemas.microsoft.com/office/word/2015/wordml/symex" xmlns:wpg="http://schemas.microsoft.com/office/word/2010/wordprocessingGroup" xmlns:wpi="http://schemas.microsoft.com/office/word/2010/wordprocessingInk" xmlns:wne="http://schemas.microsoft.com/office/word/2006/wordml" xmlns:wps="http://schemas.microsoft.com/office/word/2010/wordprocessingShape" mc:Ignorable="w14 w15 w16se w16cid wp14">
+  <w:footnote w:type="separator" w:id="-1">
+    <w:p>
+      <w:pPr>
+        <w:spacing w:after="0" w:line="240" w:lineRule="auto"/>
+      </w:pPr>
+      <w:r>
+        <w:separator/>
+      </w:r>
+    </w:p>
+  </w:footnote>
+  <w:footnote w:type="continuationSeparator" w:id="0">
+    <w:p>
+      <w:pPr>
+        <w:spacing w:after="0" w:line="240" w:lineRule="auto"/>
+      </w:pPr>
+      <w:r>
+        <w:continuationSeparator/>
+      </w:r>
+    </w:p>
+  </w:footnote>
+</w:footnotes>
 </file>
 
 <file path=word/styles.xml><?xml version="1.0" encoding="utf-8"?>
@@ -3076,7 +3787,7 @@
   <w:style w:type="paragraph" w:default="1" w:styleId="Normal">
     <w:name w:val="Normal"/>
     <w:qFormat/>
-    <w:rsid w:val="004636DB"/>
+    <w:rsid w:val="000F3A9B"/>
   </w:style>
   <w:style w:type="character" w:default="1" w:styleId="DefaultParagraphFont">
     <w:name w:val="Default Paragraph Font"/>
@@ -3104,6 +3815,50 @@
     <w:uiPriority w:val="99"/>
     <w:semiHidden/>
     <w:unhideWhenUsed/>
+  </w:style>
+  <w:style w:type="paragraph" w:styleId="Header">
+    <w:name w:val="header"/>
+    <w:basedOn w:val="Normal"/>
+    <w:link w:val="HeaderChar"/>
+    <w:uiPriority w:val="99"/>
+    <w:unhideWhenUsed/>
+    <w:rsid w:val="00666B31"/>
+    <w:pPr>
+      <w:tabs>
+        <w:tab w:val="center" w:pos="4680"/>
+        <w:tab w:val="right" w:pos="9360"/>
+      </w:tabs>
+      <w:spacing w:after="0" w:line="240" w:lineRule="auto"/>
+    </w:pPr>
+  </w:style>
+  <w:style w:type="character" w:customStyle="1" w:styleId="HeaderChar">
+    <w:name w:val="Header Char"/>
+    <w:basedOn w:val="DefaultParagraphFont"/>
+    <w:link w:val="Header"/>
+    <w:uiPriority w:val="99"/>
+    <w:rsid w:val="00666B31"/>
+  </w:style>
+  <w:style w:type="paragraph" w:styleId="Footer">
+    <w:name w:val="footer"/>
+    <w:basedOn w:val="Normal"/>
+    <w:link w:val="FooterChar"/>
+    <w:uiPriority w:val="99"/>
+    <w:unhideWhenUsed/>
+    <w:rsid w:val="00666B31"/>
+    <w:pPr>
+      <w:tabs>
+        <w:tab w:val="center" w:pos="4680"/>
+        <w:tab w:val="right" w:pos="9360"/>
+      </w:tabs>
+      <w:spacing w:after="0" w:line="240" w:lineRule="auto"/>
+    </w:pPr>
+  </w:style>
+  <w:style w:type="character" w:customStyle="1" w:styleId="FooterChar">
+    <w:name w:val="Footer Char"/>
+    <w:basedOn w:val="DefaultParagraphFont"/>
+    <w:link w:val="Footer"/>
+    <w:uiPriority w:val="99"/>
+    <w:rsid w:val="00666B31"/>
   </w:style>
 </w:styles>
 </file>

</xml_diff>